<commit_message>
Now the screens are changed well
</commit_message>
<xml_diff>
--- a/documentation/Especificación de requerimientos funcionales.docx
+++ b/documentation/Especificación de requerimientos funcionales.docx
@@ -12,15 +12,7 @@
         <w:rPr>
           <w:b/>
         </w:rPr>
-        <w:t>Especificación de requerimiento</w:t>
-      </w:r>
-      <w:bookmarkStart w:id="0" w:name="_GoBack"/>
-      <w:bookmarkEnd w:id="0"/>
-      <w:r>
-        <w:rPr>
-          <w:b/>
-        </w:rPr>
-        <w:t>s funcionales</w:t>
+        <w:t>Especificación de requerimientos funcionales</w:t>
       </w:r>
     </w:p>
     <w:p>
@@ -119,13 +111,7 @@
               <w:rPr>
                 <w:lang w:eastAsia="en-US"/>
               </w:rPr>
-              <w:t xml:space="preserve"> </w:t>
-            </w:r>
-            <w:r>
-              <w:rPr>
-                <w:lang w:eastAsia="en-US"/>
-              </w:rPr>
-              <w:t>Asignar nombre al jugador</w:t>
+              <w:t xml:space="preserve"> Asignar nombre al jugador</w:t>
             </w:r>
           </w:p>
         </w:tc>
@@ -194,13 +180,7 @@
               <w:rPr>
                 <w:lang w:eastAsia="en-US"/>
               </w:rPr>
-              <w:t xml:space="preserve">Permite mostrar al usuario </w:t>
-            </w:r>
-            <w:r>
-              <w:rPr>
-                <w:lang w:eastAsia="en-US"/>
-              </w:rPr>
-              <w:t xml:space="preserve">poner un </w:t>
+              <w:t xml:space="preserve">Permite mostrar al usuario poner un </w:t>
             </w:r>
             <w:proofErr w:type="spellStart"/>
             <w:r>
@@ -486,13 +466,7 @@
               <w:rPr>
                 <w:lang w:eastAsia="en-US"/>
               </w:rPr>
-              <w:t xml:space="preserve"> </w:t>
-            </w:r>
-            <w:r>
-              <w:rPr>
-                <w:lang w:eastAsia="en-US"/>
-              </w:rPr>
-              <w:t>Elegir nivel</w:t>
+              <w:t xml:space="preserve"> Elegir nivel</w:t>
             </w:r>
           </w:p>
         </w:tc>
@@ -563,15 +537,7 @@
                 <w:szCs w:val="20"/>
                 <w:lang w:eastAsia="en-US"/>
               </w:rPr>
-              <w:t xml:space="preserve">Permite al usuario </w:t>
-            </w:r>
-            <w:r>
-              <w:rPr>
-                <w:sz w:val="20"/>
-                <w:szCs w:val="20"/>
-                <w:lang w:eastAsia="en-US"/>
-              </w:rPr>
-              <w:t>elegir un nivel entre los cuatro que tiene el juego</w:t>
+              <w:t>Permite al usuario elegir un nivel entre los cuatro que tiene el juego</w:t>
             </w:r>
           </w:p>
         </w:tc>
@@ -1174,19 +1140,7 @@
               <w:rPr>
                 <w:lang w:eastAsia="en-US"/>
               </w:rPr>
-              <w:t xml:space="preserve">  </w:t>
-            </w:r>
-            <w:r>
-              <w:rPr>
-                <w:lang w:eastAsia="en-US"/>
-              </w:rPr>
-              <w:t>Matar enemigos</w:t>
-            </w:r>
-            <w:r>
-              <w:rPr>
-                <w:lang w:eastAsia="en-US"/>
-              </w:rPr>
-              <w:t xml:space="preserve"> </w:t>
+              <w:t xml:space="preserve">  Matar enemigos </w:t>
             </w:r>
           </w:p>
         </w:tc>
@@ -1257,15 +1211,7 @@
                 <w:szCs w:val="20"/>
                 <w:lang w:eastAsia="en-US"/>
               </w:rPr>
-              <w:t xml:space="preserve">Permite al </w:t>
-            </w:r>
-            <w:r>
-              <w:rPr>
-                <w:sz w:val="20"/>
-                <w:szCs w:val="20"/>
-                <w:lang w:eastAsia="en-US"/>
-              </w:rPr>
-              <w:t>jugador matar enemigos para ganar el juego</w:t>
+              <w:t>Permite al jugador matar enemigos para ganar el juego</w:t>
             </w:r>
           </w:p>
         </w:tc>
@@ -1432,6 +1378,10 @@
     <w:p/>
     <w:p/>
     <w:p/>
+    <w:p>
+      <w:bookmarkStart w:id="0" w:name="_GoBack"/>
+      <w:bookmarkEnd w:id="0"/>
+    </w:p>
     <w:p/>
     <w:tbl>
       <w:tblPr>
@@ -1488,6 +1438,7 @@
                 <w:szCs w:val="20"/>
                 <w:lang w:eastAsia="en-US"/>
               </w:rPr>
+              <w:lastRenderedPageBreak/>
               <w:t>Nombre</w:t>
             </w:r>
           </w:p>
@@ -1520,16 +1471,7 @@
                 <w:szCs w:val="20"/>
                 <w:lang w:eastAsia="en-US"/>
               </w:rPr>
-              <w:t xml:space="preserve">R.# </w:t>
-            </w:r>
-            <w:r>
-              <w:rPr>
-                <w:b/>
-                <w:sz w:val="20"/>
-                <w:szCs w:val="20"/>
-                <w:lang w:eastAsia="en-US"/>
-              </w:rPr>
-              <w:t>5. Buscar jugador</w:t>
+              <w:t>R.# 5. Buscar jugador</w:t>
             </w:r>
           </w:p>
         </w:tc>
@@ -1600,15 +1542,7 @@
                 <w:szCs w:val="20"/>
                 <w:lang w:eastAsia="en-US"/>
               </w:rPr>
-              <w:t xml:space="preserve">Permite al usuario </w:t>
-            </w:r>
-            <w:r>
-              <w:rPr>
-                <w:sz w:val="20"/>
-                <w:szCs w:val="20"/>
-                <w:lang w:eastAsia="en-US"/>
-              </w:rPr>
-              <w:t>buscar un jugador que haya sido registrado en el juego</w:t>
+              <w:t>Permite al usuario buscar un jugador que haya sido registrado en el juego</w:t>
             </w:r>
           </w:p>
         </w:tc>
@@ -1691,15 +1625,7 @@
                 <w:szCs w:val="20"/>
                 <w:lang w:eastAsia="en-US"/>
               </w:rPr>
-              <w:t>N</w:t>
-            </w:r>
-            <w:r>
-              <w:rPr>
-                <w:sz w:val="20"/>
-                <w:szCs w:val="20"/>
-                <w:lang w:eastAsia="en-US"/>
-              </w:rPr>
-              <w:t>ickname</w:t>
+              <w:t>Nickname</w:t>
             </w:r>
             <w:proofErr w:type="spellEnd"/>
           </w:p>
@@ -1874,16 +1800,7 @@
                 <w:szCs w:val="20"/>
                 <w:lang w:eastAsia="en-US"/>
               </w:rPr>
-              <w:t xml:space="preserve">R.# </w:t>
-            </w:r>
-            <w:r>
-              <w:rPr>
-                <w:b/>
-                <w:sz w:val="20"/>
-                <w:szCs w:val="20"/>
-                <w:lang w:eastAsia="en-US"/>
-              </w:rPr>
-              <w:t>6. Mostrar mejor jugador</w:t>
+              <w:t>R.# 6. Mostrar mejor jugador</w:t>
             </w:r>
           </w:p>
         </w:tc>
@@ -1954,15 +1871,7 @@
                 <w:szCs w:val="20"/>
                 <w:lang w:eastAsia="en-US"/>
               </w:rPr>
-              <w:t xml:space="preserve">Permite al usuario </w:t>
-            </w:r>
-            <w:r>
-              <w:rPr>
-                <w:sz w:val="20"/>
-                <w:szCs w:val="20"/>
-                <w:lang w:eastAsia="en-US"/>
-              </w:rPr>
-              <w:t>buscar al mejor jugador del juego registrado</w:t>
+              <w:t>Permite al usuario buscar al mejor jugador del juego registrado</w:t>
             </w:r>
           </w:p>
         </w:tc>
@@ -2115,15 +2024,7 @@
                 <w:szCs w:val="20"/>
                 <w:lang w:eastAsia="en-US"/>
               </w:rPr>
-              <w:t xml:space="preserve">Se </w:t>
-            </w:r>
-            <w:r>
-              <w:rPr>
-                <w:sz w:val="20"/>
-                <w:szCs w:val="20"/>
-                <w:lang w:eastAsia="en-US"/>
-              </w:rPr>
-              <w:t>muestra en pantalla el jugador buscado</w:t>
+              <w:t>Se muestra en pantalla el jugador buscado</w:t>
             </w:r>
           </w:p>
         </w:tc>

</xml_diff>